<commit_message>
Chpt 1 data upload
</commit_message>
<xml_diff>
--- a/Chapter1/Example1_5_GoogleAnalytics_LoadData.docx
+++ b/Chapter1/Example1_5_GoogleAnalytics_LoadData.docx
@@ -157,7 +157,37 @@
           <w:rStyle w:val="IntenseEmphasis"/>
           <w:i w:val="0"/>
         </w:rPr>
-        <w:t>Google Analytics – Creating a Data File</w:t>
+        <w:t xml:space="preserve">Google Analytics – Creating a </w:t>
+      </w:r>
+      <w:r>
+        <w:rPr>
+          <w:rStyle w:val="IntenseEmphasis"/>
+          <w:i w:val="0"/>
+        </w:rPr>
+        <w:t>.csv data f</w:t>
+      </w:r>
+      <w:r>
+        <w:rPr>
+          <w:rStyle w:val="IntenseEmphasis"/>
+          <w:i w:val="0"/>
+        </w:rPr>
+        <w:t>ile</w:t>
+      </w:r>
+      <w:r>
+        <w:rPr>
+          <w:rStyle w:val="IntenseEmphasis"/>
+          <w:i w:val="0"/>
+        </w:rPr>
+        <w:t xml:space="preserve"> and loading it into R</w:t>
+      </w:r>
+      <w:bookmarkStart w:id="0" w:name="_GoBack"/>
+      <w:bookmarkEnd w:id="0"/>
+      <w:r>
+        <w:rPr>
+          <w:rStyle w:val="IntenseEmphasis"/>
+          <w:i w:val="0"/>
+        </w:rPr>
+        <w:t xml:space="preserve"> </w:t>
       </w:r>
     </w:p>
     <w:p>
@@ -173,11 +203,46 @@
         <w:spacing w:after="0"/>
         <w:rPr>
           <w:rFonts w:cstheme="minorHAnsi"/>
+          <w:sz w:val="24"/>
+          <w:szCs w:val="24"/>
+          <w:u w:val="single"/>
         </w:rPr>
       </w:pPr>
       <w:r>
         <w:rPr>
           <w:rFonts w:cstheme="minorHAnsi"/>
+          <w:sz w:val="24"/>
+          <w:szCs w:val="24"/>
+          <w:u w:val="single"/>
+        </w:rPr>
+        <w:t xml:space="preserve">Reading a .csv file from your </w:t>
+      </w:r>
+      <w:proofErr w:type="spellStart"/>
+      <w:r>
+        <w:rPr>
+          <w:rFonts w:cstheme="minorHAnsi"/>
+          <w:sz w:val="24"/>
+          <w:szCs w:val="24"/>
+          <w:u w:val="single"/>
+        </w:rPr>
+        <w:t>harddrive</w:t>
+      </w:r>
+      <w:proofErr w:type="spellEnd"/>
+    </w:p>
+    <w:p>
+      <w:pPr>
+        <w:spacing w:after="0"/>
+        <w:rPr>
+          <w:rFonts w:cstheme="minorHAnsi"/>
+          <w:sz w:val="24"/>
+          <w:szCs w:val="24"/>
+        </w:rPr>
+      </w:pPr>
+      <w:r>
+        <w:rPr>
+          <w:rFonts w:cstheme="minorHAnsi"/>
+          <w:sz w:val="24"/>
+          <w:szCs w:val="24"/>
         </w:rPr>
         <w:t xml:space="preserve">Create the data file as shown in Example 5 in Excel and save it as a .csv file. Here, I have given it the name “GoogleAnalyticsExample5.csv”. </w:t>
       </w:r>
@@ -264,7 +329,7 @@
         <w:spacing w:after="0" w:line="240" w:lineRule="auto"/>
         <w:rPr>
           <w:rFonts w:ascii="Lucida Console" w:eastAsia="Times New Roman" w:hAnsi="Lucida Console" w:cs="Courier New"/>
-          <w:color w:val="000000" w:themeColor="text1"/>
+          <w:color w:val="70AD47" w:themeColor="accent6"/>
           <w:sz w:val="22"/>
           <w:szCs w:val="22"/>
         </w:rPr>
@@ -285,7 +350,35 @@
           <w:sz w:val="22"/>
           <w:szCs w:val="22"/>
         </w:rPr>
-        <w:t># Save the file as a .csv file and name it "DataExercise5.csv"</w:t>
+        <w:t># Save the file as a .csv file and name</w:t>
+      </w:r>
+      <w:r>
+        <w:rPr>
+          <w:rFonts w:ascii="Lucida Console" w:eastAsia="Times New Roman" w:hAnsi="Lucida Console" w:cs="Courier New"/>
+          <w:color w:val="70AD47" w:themeColor="accent6"/>
+          <w:sz w:val="22"/>
+          <w:szCs w:val="22"/>
+        </w:rPr>
+        <w:t xml:space="preserve"> it "</w:t>
+      </w:r>
+      <w:r>
+        <w:rPr>
+          <w:rFonts w:ascii="Lucida Console" w:eastAsia="Times New Roman" w:hAnsi="Lucida Console" w:cs="Courier New"/>
+          <w:color w:val="70AD47" w:themeColor="accent6"/>
+          <w:sz w:val="22"/>
+          <w:szCs w:val="22"/>
+          <w:bdr w:val="none" w:sz="0" w:space="0" w:color="auto" w:frame="1"/>
+        </w:rPr>
+        <w:t>GoogleAnalyticsExample5.csv</w:t>
+      </w:r>
+      <w:r>
+        <w:rPr>
+          <w:rFonts w:ascii="Lucida Console" w:eastAsia="Times New Roman" w:hAnsi="Lucida Console" w:cs="Courier New"/>
+          <w:color w:val="70AD47" w:themeColor="accent6"/>
+          <w:sz w:val="22"/>
+          <w:szCs w:val="22"/>
+        </w:rPr>
+        <w:t>"</w:t>
       </w:r>
     </w:p>
     <w:p>
@@ -1175,8 +1268,882 @@
           <w:szCs w:val="22"/>
         </w:rPr>
       </w:pPr>
-      <w:bookmarkStart w:id="0" w:name="_GoBack"/>
-      <w:bookmarkEnd w:id="0"/>
+    </w:p>
+    <w:p>
+      <w:pPr>
+        <w:spacing w:after="0"/>
+        <w:rPr>
+          <w:rFonts w:ascii="Lucida Console" w:hAnsi="Lucida Console"/>
+          <w:sz w:val="22"/>
+          <w:szCs w:val="22"/>
+        </w:rPr>
+      </w:pPr>
+    </w:p>
+    <w:p>
+      <w:pPr>
+        <w:shd w:val="clear" w:color="auto" w:fill="FFFFFF"/>
+        <w:tabs>
+          <w:tab w:val="left" w:pos="916"/>
+          <w:tab w:val="left" w:pos="1832"/>
+          <w:tab w:val="left" w:pos="2748"/>
+          <w:tab w:val="left" w:pos="3664"/>
+          <w:tab w:val="left" w:pos="4580"/>
+          <w:tab w:val="left" w:pos="5496"/>
+          <w:tab w:val="left" w:pos="6412"/>
+          <w:tab w:val="left" w:pos="7328"/>
+          <w:tab w:val="left" w:pos="8244"/>
+          <w:tab w:val="left" w:pos="9160"/>
+          <w:tab w:val="left" w:pos="10076"/>
+          <w:tab w:val="left" w:pos="10992"/>
+          <w:tab w:val="left" w:pos="11908"/>
+          <w:tab w:val="left" w:pos="12824"/>
+          <w:tab w:val="left" w:pos="13740"/>
+          <w:tab w:val="left" w:pos="14656"/>
+        </w:tabs>
+        <w:wordWrap w:val="0"/>
+        <w:spacing w:after="0" w:line="240" w:lineRule="auto"/>
+        <w:rPr>
+          <w:rFonts w:eastAsia="Times New Roman" w:cstheme="minorHAnsi"/>
+          <w:color w:val="000000" w:themeColor="text1"/>
+          <w:sz w:val="24"/>
+          <w:szCs w:val="24"/>
+          <w:u w:val="single"/>
+        </w:rPr>
+      </w:pPr>
+      <w:r>
+        <w:rPr>
+          <w:rFonts w:eastAsia="Times New Roman" w:cstheme="minorHAnsi"/>
+          <w:color w:val="000000" w:themeColor="text1"/>
+          <w:sz w:val="24"/>
+          <w:szCs w:val="24"/>
+          <w:u w:val="single"/>
+        </w:rPr>
+        <w:t>Reading a .csv file from the internet</w:t>
+      </w:r>
+    </w:p>
+    <w:p>
+      <w:pPr>
+        <w:spacing w:after="0"/>
+        <w:rPr>
+          <w:rFonts w:cstheme="minorHAnsi"/>
+          <w:sz w:val="24"/>
+          <w:szCs w:val="24"/>
+        </w:rPr>
+      </w:pPr>
+      <w:r>
+        <w:rPr>
+          <w:rFonts w:cstheme="minorHAnsi"/>
+          <w:sz w:val="24"/>
+          <w:szCs w:val="24"/>
+        </w:rPr>
+        <w:t>Create the data file as shown in Example 5 in Excel and save it as a .csv file</w:t>
+      </w:r>
+      <w:r>
+        <w:rPr>
+          <w:rFonts w:cstheme="minorHAnsi"/>
+          <w:sz w:val="24"/>
+          <w:szCs w:val="24"/>
+        </w:rPr>
+        <w:t xml:space="preserve">, but now save (or put) it on the internet, using some cloud based service. </w:t>
+      </w:r>
+      <w:r>
+        <w:rPr>
+          <w:rFonts w:cstheme="minorHAnsi"/>
+          <w:sz w:val="24"/>
+          <w:szCs w:val="24"/>
+        </w:rPr>
+        <w:t xml:space="preserve">Here, I </w:t>
+      </w:r>
+      <w:r>
+        <w:rPr>
+          <w:rFonts w:cstheme="minorHAnsi"/>
+          <w:sz w:val="24"/>
+          <w:szCs w:val="24"/>
+        </w:rPr>
+        <w:t xml:space="preserve">saved the file on </w:t>
+      </w:r>
+      <w:proofErr w:type="spellStart"/>
+      <w:r>
+        <w:rPr>
+          <w:rFonts w:cstheme="minorHAnsi"/>
+          <w:sz w:val="24"/>
+          <w:szCs w:val="24"/>
+        </w:rPr>
+        <w:t>github</w:t>
+      </w:r>
+      <w:proofErr w:type="spellEnd"/>
+      <w:r>
+        <w:rPr>
+          <w:rFonts w:cstheme="minorHAnsi"/>
+          <w:sz w:val="24"/>
+          <w:szCs w:val="24"/>
+        </w:rPr>
+        <w:t>. (See www.github.com).</w:t>
+      </w:r>
+      <w:r>
+        <w:rPr>
+          <w:rFonts w:cstheme="minorHAnsi"/>
+          <w:sz w:val="24"/>
+          <w:szCs w:val="24"/>
+        </w:rPr>
+        <w:t xml:space="preserve"> </w:t>
+      </w:r>
+    </w:p>
+    <w:p>
+      <w:pPr>
+        <w:shd w:val="clear" w:color="auto" w:fill="FFFFFF"/>
+        <w:tabs>
+          <w:tab w:val="left" w:pos="916"/>
+          <w:tab w:val="left" w:pos="1832"/>
+          <w:tab w:val="left" w:pos="2748"/>
+          <w:tab w:val="left" w:pos="3664"/>
+          <w:tab w:val="left" w:pos="4580"/>
+          <w:tab w:val="left" w:pos="5496"/>
+          <w:tab w:val="left" w:pos="6412"/>
+          <w:tab w:val="left" w:pos="7328"/>
+          <w:tab w:val="left" w:pos="8244"/>
+          <w:tab w:val="left" w:pos="9160"/>
+          <w:tab w:val="left" w:pos="10076"/>
+          <w:tab w:val="left" w:pos="10992"/>
+          <w:tab w:val="left" w:pos="11908"/>
+          <w:tab w:val="left" w:pos="12824"/>
+          <w:tab w:val="left" w:pos="13740"/>
+          <w:tab w:val="left" w:pos="14656"/>
+        </w:tabs>
+        <w:wordWrap w:val="0"/>
+        <w:spacing w:after="0" w:line="240" w:lineRule="auto"/>
+        <w:rPr>
+          <w:rFonts w:ascii="Lucida Console" w:eastAsia="Times New Roman" w:hAnsi="Lucida Console" w:cs="Courier New"/>
+          <w:color w:val="0000FF"/>
+          <w:sz w:val="24"/>
+          <w:szCs w:val="24"/>
+        </w:rPr>
+      </w:pPr>
+    </w:p>
+    <w:p>
+      <w:pPr>
+        <w:shd w:val="clear" w:color="auto" w:fill="FFFFFF"/>
+        <w:tabs>
+          <w:tab w:val="left" w:pos="916"/>
+          <w:tab w:val="left" w:pos="1832"/>
+          <w:tab w:val="left" w:pos="2748"/>
+          <w:tab w:val="left" w:pos="3664"/>
+          <w:tab w:val="left" w:pos="4580"/>
+          <w:tab w:val="left" w:pos="5496"/>
+          <w:tab w:val="left" w:pos="6412"/>
+          <w:tab w:val="left" w:pos="7328"/>
+          <w:tab w:val="left" w:pos="8244"/>
+          <w:tab w:val="left" w:pos="9160"/>
+          <w:tab w:val="left" w:pos="10076"/>
+          <w:tab w:val="left" w:pos="10992"/>
+          <w:tab w:val="left" w:pos="11908"/>
+          <w:tab w:val="left" w:pos="12824"/>
+          <w:tab w:val="left" w:pos="13740"/>
+          <w:tab w:val="left" w:pos="14656"/>
+        </w:tabs>
+        <w:wordWrap w:val="0"/>
+        <w:spacing w:after="0" w:line="240" w:lineRule="auto"/>
+        <w:rPr>
+          <w:rFonts w:ascii="Lucida Console" w:eastAsia="Times New Roman" w:hAnsi="Lucida Console" w:cs="Courier New"/>
+          <w:color w:val="000000" w:themeColor="text1"/>
+          <w:sz w:val="22"/>
+          <w:szCs w:val="22"/>
+        </w:rPr>
+      </w:pPr>
+      <w:r>
+        <w:rPr>
+          <w:rFonts w:ascii="Lucida Console" w:eastAsia="Times New Roman" w:hAnsi="Lucida Console" w:cs="Courier New"/>
+          <w:color w:val="000000" w:themeColor="text1"/>
+          <w:sz w:val="22"/>
+          <w:szCs w:val="22"/>
+        </w:rPr>
+        <w:t xml:space="preserve">&gt; </w:t>
+      </w:r>
+      <w:r>
+        <w:rPr>
+          <w:rFonts w:ascii="Lucida Console" w:eastAsia="Times New Roman" w:hAnsi="Lucida Console" w:cs="Courier New"/>
+          <w:color w:val="70AD47" w:themeColor="accent6"/>
+          <w:sz w:val="22"/>
+          <w:szCs w:val="22"/>
+        </w:rPr>
+        <w:t xml:space="preserve"># </w:t>
+      </w:r>
+      <w:proofErr w:type="gramStart"/>
+      <w:r>
+        <w:rPr>
+          <w:rFonts w:ascii="Lucida Console" w:eastAsia="Times New Roman" w:hAnsi="Lucida Console" w:cs="Courier New"/>
+          <w:color w:val="70AD47" w:themeColor="accent6"/>
+          <w:sz w:val="22"/>
+          <w:szCs w:val="22"/>
+        </w:rPr>
+        <w:t>If</w:t>
+      </w:r>
+      <w:proofErr w:type="gramEnd"/>
+      <w:r>
+        <w:rPr>
+          <w:rFonts w:ascii="Lucida Console" w:eastAsia="Times New Roman" w:hAnsi="Lucida Console" w:cs="Courier New"/>
+          <w:color w:val="70AD47" w:themeColor="accent6"/>
+          <w:sz w:val="22"/>
+          <w:szCs w:val="22"/>
+        </w:rPr>
+        <w:t xml:space="preserve"> you have a .csv file sitting on the internet, and you know its </w:t>
+      </w:r>
+      <w:proofErr w:type="spellStart"/>
+      <w:r>
+        <w:rPr>
+          <w:rFonts w:ascii="Lucida Console" w:eastAsia="Times New Roman" w:hAnsi="Lucida Console" w:cs="Courier New"/>
+          <w:color w:val="70AD47" w:themeColor="accent6"/>
+          <w:sz w:val="22"/>
+          <w:szCs w:val="22"/>
+        </w:rPr>
+        <w:t>url</w:t>
+      </w:r>
+      <w:proofErr w:type="spellEnd"/>
+      <w:r>
+        <w:rPr>
+          <w:rFonts w:ascii="Lucida Console" w:eastAsia="Times New Roman" w:hAnsi="Lucida Console" w:cs="Courier New"/>
+          <w:color w:val="70AD47" w:themeColor="accent6"/>
+          <w:sz w:val="22"/>
+          <w:szCs w:val="22"/>
+        </w:rPr>
+        <w:t xml:space="preserve"> (web address), you can grab it from there</w:t>
+      </w:r>
+      <w:r>
+        <w:rPr>
+          <w:rFonts w:ascii="Lucida Console" w:eastAsia="Times New Roman" w:hAnsi="Lucida Console" w:cs="Courier New"/>
+          <w:color w:val="000000" w:themeColor="text1"/>
+          <w:sz w:val="22"/>
+          <w:szCs w:val="22"/>
+        </w:rPr>
+        <w:t>.</w:t>
+      </w:r>
+    </w:p>
+    <w:p>
+      <w:pPr>
+        <w:shd w:val="clear" w:color="auto" w:fill="FFFFFF"/>
+        <w:tabs>
+          <w:tab w:val="left" w:pos="916"/>
+          <w:tab w:val="left" w:pos="1832"/>
+          <w:tab w:val="left" w:pos="2748"/>
+          <w:tab w:val="left" w:pos="3664"/>
+          <w:tab w:val="left" w:pos="4580"/>
+          <w:tab w:val="left" w:pos="5496"/>
+          <w:tab w:val="left" w:pos="6412"/>
+          <w:tab w:val="left" w:pos="7328"/>
+          <w:tab w:val="left" w:pos="8244"/>
+          <w:tab w:val="left" w:pos="9160"/>
+          <w:tab w:val="left" w:pos="10076"/>
+          <w:tab w:val="left" w:pos="10992"/>
+          <w:tab w:val="left" w:pos="11908"/>
+          <w:tab w:val="left" w:pos="12824"/>
+          <w:tab w:val="left" w:pos="13740"/>
+          <w:tab w:val="left" w:pos="14656"/>
+        </w:tabs>
+        <w:wordWrap w:val="0"/>
+        <w:spacing w:after="0" w:line="240" w:lineRule="auto"/>
+        <w:rPr>
+          <w:rFonts w:ascii="Lucida Console" w:eastAsia="Times New Roman" w:hAnsi="Lucida Console" w:cs="Courier New"/>
+          <w:color w:val="70AD47" w:themeColor="accent6"/>
+          <w:sz w:val="22"/>
+          <w:szCs w:val="22"/>
+        </w:rPr>
+      </w:pPr>
+      <w:r>
+        <w:rPr>
+          <w:rFonts w:ascii="Lucida Console" w:eastAsia="Times New Roman" w:hAnsi="Lucida Console" w:cs="Courier New"/>
+          <w:color w:val="000000" w:themeColor="text1"/>
+          <w:sz w:val="22"/>
+          <w:szCs w:val="22"/>
+        </w:rPr>
+        <w:t xml:space="preserve">&gt; </w:t>
+      </w:r>
+      <w:r>
+        <w:rPr>
+          <w:rFonts w:ascii="Lucida Console" w:eastAsia="Times New Roman" w:hAnsi="Lucida Console" w:cs="Courier New"/>
+          <w:color w:val="70AD47" w:themeColor="accent6"/>
+          <w:sz w:val="22"/>
+          <w:szCs w:val="22"/>
+        </w:rPr>
+        <w:t xml:space="preserve"># For instance, the </w:t>
+      </w:r>
+      <w:proofErr w:type="spellStart"/>
+      <w:r>
+        <w:rPr>
+          <w:rFonts w:ascii="Lucida Console" w:eastAsia="Times New Roman" w:hAnsi="Lucida Console" w:cs="Courier New"/>
+          <w:color w:val="70AD47" w:themeColor="accent6"/>
+          <w:sz w:val="22"/>
+          <w:szCs w:val="22"/>
+        </w:rPr>
+        <w:t>GoogleAnalytics</w:t>
+      </w:r>
+      <w:proofErr w:type="spellEnd"/>
+      <w:r>
+        <w:rPr>
+          <w:rFonts w:ascii="Lucida Console" w:eastAsia="Times New Roman" w:hAnsi="Lucida Console" w:cs="Courier New"/>
+          <w:color w:val="70AD47" w:themeColor="accent6"/>
+          <w:sz w:val="22"/>
+          <w:szCs w:val="22"/>
+        </w:rPr>
+        <w:t xml:space="preserve"> file sits at the following address, which I enter into R:</w:t>
+      </w:r>
+    </w:p>
+    <w:p>
+      <w:pPr>
+        <w:shd w:val="clear" w:color="auto" w:fill="FFFFFF"/>
+        <w:tabs>
+          <w:tab w:val="left" w:pos="916"/>
+          <w:tab w:val="left" w:pos="1832"/>
+          <w:tab w:val="left" w:pos="2748"/>
+          <w:tab w:val="left" w:pos="3664"/>
+          <w:tab w:val="left" w:pos="4580"/>
+          <w:tab w:val="left" w:pos="5496"/>
+          <w:tab w:val="left" w:pos="6412"/>
+          <w:tab w:val="left" w:pos="7328"/>
+          <w:tab w:val="left" w:pos="8244"/>
+          <w:tab w:val="left" w:pos="9160"/>
+          <w:tab w:val="left" w:pos="10076"/>
+          <w:tab w:val="left" w:pos="10992"/>
+          <w:tab w:val="left" w:pos="11908"/>
+          <w:tab w:val="left" w:pos="12824"/>
+          <w:tab w:val="left" w:pos="13740"/>
+          <w:tab w:val="left" w:pos="14656"/>
+        </w:tabs>
+        <w:wordWrap w:val="0"/>
+        <w:spacing w:after="0" w:line="240" w:lineRule="auto"/>
+        <w:rPr>
+          <w:rFonts w:ascii="Lucida Console" w:eastAsia="Times New Roman" w:hAnsi="Lucida Console" w:cs="Courier New"/>
+          <w:color w:val="4472C4" w:themeColor="accent5"/>
+          <w:sz w:val="22"/>
+          <w:szCs w:val="22"/>
+        </w:rPr>
+      </w:pPr>
+      <w:r>
+        <w:rPr>
+          <w:rFonts w:ascii="Lucida Console" w:eastAsia="Times New Roman" w:hAnsi="Lucida Console" w:cs="Courier New"/>
+          <w:color w:val="000000" w:themeColor="text1"/>
+          <w:sz w:val="22"/>
+          <w:szCs w:val="22"/>
+        </w:rPr>
+        <w:lastRenderedPageBreak/>
+        <w:t xml:space="preserve">&gt; </w:t>
+      </w:r>
+      <w:proofErr w:type="spellStart"/>
+      <w:proofErr w:type="gramStart"/>
+      <w:r>
+        <w:rPr>
+          <w:rFonts w:ascii="Lucida Console" w:eastAsia="Times New Roman" w:hAnsi="Lucida Console" w:cs="Courier New"/>
+          <w:color w:val="4472C4" w:themeColor="accent5"/>
+          <w:sz w:val="22"/>
+          <w:szCs w:val="22"/>
+        </w:rPr>
+        <w:t>myurl</w:t>
+      </w:r>
+      <w:proofErr w:type="spellEnd"/>
+      <w:proofErr w:type="gramEnd"/>
+      <w:r>
+        <w:rPr>
+          <w:rFonts w:ascii="Lucida Console" w:eastAsia="Times New Roman" w:hAnsi="Lucida Console" w:cs="Courier New"/>
+          <w:color w:val="4472C4" w:themeColor="accent5"/>
+          <w:sz w:val="22"/>
+          <w:szCs w:val="22"/>
+        </w:rPr>
+        <w:t xml:space="preserve"> &lt;- 'https://raw.githubusercontent.com/artofstat/data/master/Chapter1/GoogleAnalyticsExample5.csv'</w:t>
+      </w:r>
+    </w:p>
+    <w:p>
+      <w:pPr>
+        <w:shd w:val="clear" w:color="auto" w:fill="FFFFFF"/>
+        <w:tabs>
+          <w:tab w:val="left" w:pos="916"/>
+          <w:tab w:val="left" w:pos="1832"/>
+          <w:tab w:val="left" w:pos="2748"/>
+          <w:tab w:val="left" w:pos="3664"/>
+          <w:tab w:val="left" w:pos="4580"/>
+          <w:tab w:val="left" w:pos="5496"/>
+          <w:tab w:val="left" w:pos="6412"/>
+          <w:tab w:val="left" w:pos="7328"/>
+          <w:tab w:val="left" w:pos="8244"/>
+          <w:tab w:val="left" w:pos="9160"/>
+          <w:tab w:val="left" w:pos="10076"/>
+          <w:tab w:val="left" w:pos="10992"/>
+          <w:tab w:val="left" w:pos="11908"/>
+          <w:tab w:val="left" w:pos="12824"/>
+          <w:tab w:val="left" w:pos="13740"/>
+          <w:tab w:val="left" w:pos="14656"/>
+        </w:tabs>
+        <w:wordWrap w:val="0"/>
+        <w:spacing w:after="0" w:line="240" w:lineRule="auto"/>
+        <w:rPr>
+          <w:rFonts w:ascii="Lucida Console" w:eastAsia="Times New Roman" w:hAnsi="Lucida Console" w:cs="Courier New"/>
+          <w:color w:val="000000" w:themeColor="text1"/>
+          <w:sz w:val="22"/>
+          <w:szCs w:val="22"/>
+        </w:rPr>
+      </w:pPr>
+      <w:r>
+        <w:rPr>
+          <w:rFonts w:ascii="Lucida Console" w:eastAsia="Times New Roman" w:hAnsi="Lucida Console" w:cs="Courier New"/>
+          <w:color w:val="000000" w:themeColor="text1"/>
+          <w:sz w:val="22"/>
+          <w:szCs w:val="22"/>
+        </w:rPr>
+        <w:t xml:space="preserve">&gt; </w:t>
+      </w:r>
+      <w:r>
+        <w:rPr>
+          <w:rFonts w:ascii="Lucida Console" w:eastAsia="Times New Roman" w:hAnsi="Lucida Console" w:cs="Courier New"/>
+          <w:color w:val="70AD47" w:themeColor="accent6"/>
+          <w:sz w:val="22"/>
+          <w:szCs w:val="22"/>
+        </w:rPr>
+        <w:t xml:space="preserve"># I can now load the data into R as before, using </w:t>
+      </w:r>
+      <w:proofErr w:type="gramStart"/>
+      <w:r>
+        <w:rPr>
+          <w:rFonts w:ascii="Lucida Console" w:eastAsia="Times New Roman" w:hAnsi="Lucida Console" w:cs="Courier New"/>
+          <w:color w:val="70AD47" w:themeColor="accent6"/>
+          <w:sz w:val="22"/>
+          <w:szCs w:val="22"/>
+        </w:rPr>
+        <w:t>read.csv(</w:t>
+      </w:r>
+      <w:proofErr w:type="gramEnd"/>
+      <w:r>
+        <w:rPr>
+          <w:rFonts w:ascii="Lucida Console" w:eastAsia="Times New Roman" w:hAnsi="Lucida Console" w:cs="Courier New"/>
+          <w:color w:val="70AD47" w:themeColor="accent6"/>
+          <w:sz w:val="22"/>
+          <w:szCs w:val="22"/>
+        </w:rPr>
+        <w:t>):</w:t>
+      </w:r>
+    </w:p>
+    <w:p>
+      <w:pPr>
+        <w:shd w:val="clear" w:color="auto" w:fill="FFFFFF"/>
+        <w:tabs>
+          <w:tab w:val="left" w:pos="916"/>
+          <w:tab w:val="left" w:pos="1832"/>
+          <w:tab w:val="left" w:pos="2748"/>
+          <w:tab w:val="left" w:pos="3664"/>
+          <w:tab w:val="left" w:pos="4580"/>
+          <w:tab w:val="left" w:pos="5496"/>
+          <w:tab w:val="left" w:pos="6412"/>
+          <w:tab w:val="left" w:pos="7328"/>
+          <w:tab w:val="left" w:pos="8244"/>
+          <w:tab w:val="left" w:pos="9160"/>
+          <w:tab w:val="left" w:pos="10076"/>
+          <w:tab w:val="left" w:pos="10992"/>
+          <w:tab w:val="left" w:pos="11908"/>
+          <w:tab w:val="left" w:pos="12824"/>
+          <w:tab w:val="left" w:pos="13740"/>
+          <w:tab w:val="left" w:pos="14656"/>
+        </w:tabs>
+        <w:wordWrap w:val="0"/>
+        <w:spacing w:after="0" w:line="240" w:lineRule="auto"/>
+        <w:rPr>
+          <w:rFonts w:ascii="Lucida Console" w:eastAsia="Times New Roman" w:hAnsi="Lucida Console" w:cs="Courier New"/>
+          <w:color w:val="4472C4" w:themeColor="accent5"/>
+          <w:sz w:val="22"/>
+          <w:szCs w:val="22"/>
+        </w:rPr>
+      </w:pPr>
+      <w:r>
+        <w:rPr>
+          <w:rFonts w:ascii="Lucida Console" w:eastAsia="Times New Roman" w:hAnsi="Lucida Console" w:cs="Courier New"/>
+          <w:color w:val="000000" w:themeColor="text1"/>
+          <w:sz w:val="22"/>
+          <w:szCs w:val="22"/>
+        </w:rPr>
+        <w:t xml:space="preserve">&gt; </w:t>
+      </w:r>
+      <w:r>
+        <w:rPr>
+          <w:rFonts w:ascii="Lucida Console" w:eastAsia="Times New Roman" w:hAnsi="Lucida Console" w:cs="Courier New"/>
+          <w:color w:val="4472C4" w:themeColor="accent5"/>
+          <w:sz w:val="22"/>
+          <w:szCs w:val="22"/>
+        </w:rPr>
+        <w:t xml:space="preserve">dataEx5.remote &lt;- </w:t>
+      </w:r>
+      <w:proofErr w:type="gramStart"/>
+      <w:r>
+        <w:rPr>
+          <w:rFonts w:ascii="Lucida Console" w:eastAsia="Times New Roman" w:hAnsi="Lucida Console" w:cs="Courier New"/>
+          <w:color w:val="4472C4" w:themeColor="accent5"/>
+          <w:sz w:val="22"/>
+          <w:szCs w:val="22"/>
+        </w:rPr>
+        <w:t>read.csv(</w:t>
+      </w:r>
+      <w:proofErr w:type="spellStart"/>
+      <w:proofErr w:type="gramEnd"/>
+      <w:r>
+        <w:rPr>
+          <w:rFonts w:ascii="Lucida Console" w:eastAsia="Times New Roman" w:hAnsi="Lucida Console" w:cs="Courier New"/>
+          <w:color w:val="4472C4" w:themeColor="accent5"/>
+          <w:sz w:val="22"/>
+          <w:szCs w:val="22"/>
+        </w:rPr>
+        <w:t>myurl</w:t>
+      </w:r>
+      <w:proofErr w:type="spellEnd"/>
+      <w:r>
+        <w:rPr>
+          <w:rFonts w:ascii="Lucida Console" w:eastAsia="Times New Roman" w:hAnsi="Lucida Console" w:cs="Courier New"/>
+          <w:color w:val="4472C4" w:themeColor="accent5"/>
+          <w:sz w:val="22"/>
+          <w:szCs w:val="22"/>
+        </w:rPr>
+        <w:t>)</w:t>
+      </w:r>
+    </w:p>
+    <w:p>
+      <w:pPr>
+        <w:shd w:val="clear" w:color="auto" w:fill="FFFFFF"/>
+        <w:tabs>
+          <w:tab w:val="left" w:pos="916"/>
+          <w:tab w:val="left" w:pos="1832"/>
+          <w:tab w:val="left" w:pos="2748"/>
+          <w:tab w:val="left" w:pos="3664"/>
+          <w:tab w:val="left" w:pos="4580"/>
+          <w:tab w:val="left" w:pos="5496"/>
+          <w:tab w:val="left" w:pos="6412"/>
+          <w:tab w:val="left" w:pos="7328"/>
+          <w:tab w:val="left" w:pos="8244"/>
+          <w:tab w:val="left" w:pos="9160"/>
+          <w:tab w:val="left" w:pos="10076"/>
+          <w:tab w:val="left" w:pos="10992"/>
+          <w:tab w:val="left" w:pos="11908"/>
+          <w:tab w:val="left" w:pos="12824"/>
+          <w:tab w:val="left" w:pos="13740"/>
+          <w:tab w:val="left" w:pos="14656"/>
+        </w:tabs>
+        <w:wordWrap w:val="0"/>
+        <w:spacing w:after="0" w:line="240" w:lineRule="auto"/>
+        <w:rPr>
+          <w:rFonts w:ascii="Lucida Console" w:eastAsia="Times New Roman" w:hAnsi="Lucida Console" w:cs="Courier New"/>
+          <w:color w:val="000000" w:themeColor="text1"/>
+          <w:sz w:val="22"/>
+          <w:szCs w:val="22"/>
+        </w:rPr>
+      </w:pPr>
+      <w:r>
+        <w:rPr>
+          <w:rFonts w:ascii="Lucida Console" w:eastAsia="Times New Roman" w:hAnsi="Lucida Console" w:cs="Courier New"/>
+          <w:color w:val="000000" w:themeColor="text1"/>
+          <w:sz w:val="22"/>
+          <w:szCs w:val="22"/>
+        </w:rPr>
+        <w:t xml:space="preserve">&gt; </w:t>
+      </w:r>
+      <w:r>
+        <w:rPr>
+          <w:rFonts w:ascii="Lucida Console" w:eastAsia="Times New Roman" w:hAnsi="Lucida Console" w:cs="Courier New"/>
+          <w:color w:val="4472C4" w:themeColor="accent5"/>
+          <w:sz w:val="22"/>
+          <w:szCs w:val="22"/>
+        </w:rPr>
+        <w:t>dataEx5.remote</w:t>
+      </w:r>
+    </w:p>
+    <w:p>
+      <w:pPr>
+        <w:shd w:val="clear" w:color="auto" w:fill="FFFFFF"/>
+        <w:tabs>
+          <w:tab w:val="left" w:pos="916"/>
+          <w:tab w:val="left" w:pos="1832"/>
+          <w:tab w:val="left" w:pos="2748"/>
+          <w:tab w:val="left" w:pos="3664"/>
+          <w:tab w:val="left" w:pos="4580"/>
+          <w:tab w:val="left" w:pos="5496"/>
+          <w:tab w:val="left" w:pos="6412"/>
+          <w:tab w:val="left" w:pos="7328"/>
+          <w:tab w:val="left" w:pos="8244"/>
+          <w:tab w:val="left" w:pos="9160"/>
+          <w:tab w:val="left" w:pos="10076"/>
+          <w:tab w:val="left" w:pos="10992"/>
+          <w:tab w:val="left" w:pos="11908"/>
+          <w:tab w:val="left" w:pos="12824"/>
+          <w:tab w:val="left" w:pos="13740"/>
+          <w:tab w:val="left" w:pos="14656"/>
+        </w:tabs>
+        <w:wordWrap w:val="0"/>
+        <w:spacing w:after="0" w:line="240" w:lineRule="auto"/>
+        <w:rPr>
+          <w:rFonts w:ascii="Lucida Console" w:eastAsia="Times New Roman" w:hAnsi="Lucida Console" w:cs="Courier New"/>
+          <w:color w:val="000000" w:themeColor="text1"/>
+          <w:sz w:val="22"/>
+          <w:szCs w:val="22"/>
+          <w:bdr w:val="none" w:sz="0" w:space="0" w:color="auto" w:frame="1"/>
+        </w:rPr>
+      </w:pPr>
+      <w:r>
+        <w:rPr>
+          <w:rFonts w:ascii="Lucida Console" w:eastAsia="Times New Roman" w:hAnsi="Lucida Console" w:cs="Courier New"/>
+          <w:color w:val="000000" w:themeColor="text1"/>
+          <w:sz w:val="22"/>
+          <w:szCs w:val="22"/>
+          <w:bdr w:val="none" w:sz="0" w:space="0" w:color="auto" w:frame="1"/>
+        </w:rPr>
+        <w:t xml:space="preserve">  Visitor Country </w:t>
+      </w:r>
+      <w:proofErr w:type="gramStart"/>
+      <w:r>
+        <w:rPr>
+          <w:rFonts w:ascii="Lucida Console" w:eastAsia="Times New Roman" w:hAnsi="Lucida Console" w:cs="Courier New"/>
+          <w:color w:val="000000" w:themeColor="text1"/>
+          <w:sz w:val="22"/>
+          <w:szCs w:val="22"/>
+          <w:bdr w:val="none" w:sz="0" w:space="0" w:color="auto" w:frame="1"/>
+        </w:rPr>
+        <w:t>Browser  Device</w:t>
+      </w:r>
+      <w:proofErr w:type="gramEnd"/>
+      <w:r>
+        <w:rPr>
+          <w:rFonts w:ascii="Lucida Console" w:eastAsia="Times New Roman" w:hAnsi="Lucida Console" w:cs="Courier New"/>
+          <w:color w:val="000000" w:themeColor="text1"/>
+          <w:sz w:val="22"/>
+          <w:szCs w:val="22"/>
+          <w:bdr w:val="none" w:sz="0" w:space="0" w:color="auto" w:frame="1"/>
+        </w:rPr>
+        <w:t xml:space="preserve"> Minutes Age     Gender</w:t>
+      </w:r>
+    </w:p>
+    <w:p>
+      <w:pPr>
+        <w:shd w:val="clear" w:color="auto" w:fill="FFFFFF"/>
+        <w:tabs>
+          <w:tab w:val="left" w:pos="916"/>
+          <w:tab w:val="left" w:pos="1832"/>
+          <w:tab w:val="left" w:pos="2748"/>
+          <w:tab w:val="left" w:pos="3664"/>
+          <w:tab w:val="left" w:pos="4580"/>
+          <w:tab w:val="left" w:pos="5496"/>
+          <w:tab w:val="left" w:pos="6412"/>
+          <w:tab w:val="left" w:pos="7328"/>
+          <w:tab w:val="left" w:pos="8244"/>
+          <w:tab w:val="left" w:pos="9160"/>
+          <w:tab w:val="left" w:pos="10076"/>
+          <w:tab w:val="left" w:pos="10992"/>
+          <w:tab w:val="left" w:pos="11908"/>
+          <w:tab w:val="left" w:pos="12824"/>
+          <w:tab w:val="left" w:pos="13740"/>
+          <w:tab w:val="left" w:pos="14656"/>
+        </w:tabs>
+        <w:wordWrap w:val="0"/>
+        <w:spacing w:after="0" w:line="240" w:lineRule="auto"/>
+        <w:rPr>
+          <w:rFonts w:ascii="Lucida Console" w:eastAsia="Times New Roman" w:hAnsi="Lucida Console" w:cs="Courier New"/>
+          <w:color w:val="000000" w:themeColor="text1"/>
+          <w:sz w:val="22"/>
+          <w:szCs w:val="22"/>
+          <w:bdr w:val="none" w:sz="0" w:space="0" w:color="auto" w:frame="1"/>
+        </w:rPr>
+      </w:pPr>
+      <w:r>
+        <w:rPr>
+          <w:rFonts w:ascii="Lucida Console" w:eastAsia="Times New Roman" w:hAnsi="Lucida Console" w:cs="Courier New"/>
+          <w:color w:val="000000" w:themeColor="text1"/>
+          <w:sz w:val="22"/>
+          <w:szCs w:val="22"/>
+          <w:bdr w:val="none" w:sz="0" w:space="0" w:color="auto" w:frame="1"/>
+        </w:rPr>
+        <w:t xml:space="preserve">1       1      </w:t>
+      </w:r>
+      <w:proofErr w:type="gramStart"/>
+      <w:r>
+        <w:rPr>
+          <w:rFonts w:ascii="Lucida Console" w:eastAsia="Times New Roman" w:hAnsi="Lucida Console" w:cs="Courier New"/>
+          <w:color w:val="000000" w:themeColor="text1"/>
+          <w:sz w:val="22"/>
+          <w:szCs w:val="22"/>
+          <w:bdr w:val="none" w:sz="0" w:space="0" w:color="auto" w:frame="1"/>
+        </w:rPr>
+        <w:t>US  Safari</w:t>
+      </w:r>
+      <w:proofErr w:type="gramEnd"/>
+      <w:r>
+        <w:rPr>
+          <w:rFonts w:ascii="Lucida Console" w:eastAsia="Times New Roman" w:hAnsi="Lucida Console" w:cs="Courier New"/>
+          <w:color w:val="000000" w:themeColor="text1"/>
+          <w:sz w:val="22"/>
+          <w:szCs w:val="22"/>
+          <w:bdr w:val="none" w:sz="0" w:space="0" w:color="auto" w:frame="1"/>
+        </w:rPr>
+        <w:t xml:space="preserve">  mobile       6  28     female</w:t>
+      </w:r>
+    </w:p>
+    <w:p>
+      <w:pPr>
+        <w:shd w:val="clear" w:color="auto" w:fill="FFFFFF"/>
+        <w:tabs>
+          <w:tab w:val="left" w:pos="916"/>
+          <w:tab w:val="left" w:pos="1832"/>
+          <w:tab w:val="left" w:pos="2748"/>
+          <w:tab w:val="left" w:pos="3664"/>
+          <w:tab w:val="left" w:pos="4580"/>
+          <w:tab w:val="left" w:pos="5496"/>
+          <w:tab w:val="left" w:pos="6412"/>
+          <w:tab w:val="left" w:pos="7328"/>
+          <w:tab w:val="left" w:pos="8244"/>
+          <w:tab w:val="left" w:pos="9160"/>
+          <w:tab w:val="left" w:pos="10076"/>
+          <w:tab w:val="left" w:pos="10992"/>
+          <w:tab w:val="left" w:pos="11908"/>
+          <w:tab w:val="left" w:pos="12824"/>
+          <w:tab w:val="left" w:pos="13740"/>
+          <w:tab w:val="left" w:pos="14656"/>
+        </w:tabs>
+        <w:wordWrap w:val="0"/>
+        <w:spacing w:after="0" w:line="240" w:lineRule="auto"/>
+        <w:rPr>
+          <w:rFonts w:ascii="Lucida Console" w:eastAsia="Times New Roman" w:hAnsi="Lucida Console" w:cs="Courier New"/>
+          <w:color w:val="000000" w:themeColor="text1"/>
+          <w:sz w:val="22"/>
+          <w:szCs w:val="22"/>
+          <w:bdr w:val="none" w:sz="0" w:space="0" w:color="auto" w:frame="1"/>
+        </w:rPr>
+      </w:pPr>
+      <w:r>
+        <w:rPr>
+          <w:rFonts w:ascii="Lucida Console" w:eastAsia="Times New Roman" w:hAnsi="Lucida Console" w:cs="Courier New"/>
+          <w:color w:val="000000" w:themeColor="text1"/>
+          <w:sz w:val="22"/>
+          <w:szCs w:val="22"/>
+          <w:bdr w:val="none" w:sz="0" w:space="0" w:color="auto" w:frame="1"/>
+        </w:rPr>
+        <w:t xml:space="preserve">2       </w:t>
+      </w:r>
+      <w:proofErr w:type="gramStart"/>
+      <w:r>
+        <w:rPr>
+          <w:rFonts w:ascii="Lucida Console" w:eastAsia="Times New Roman" w:hAnsi="Lucida Console" w:cs="Courier New"/>
+          <w:color w:val="000000" w:themeColor="text1"/>
+          <w:sz w:val="22"/>
+          <w:szCs w:val="22"/>
+          <w:bdr w:val="none" w:sz="0" w:space="0" w:color="auto" w:frame="1"/>
+        </w:rPr>
+        <w:t>2  Brazil</w:t>
+      </w:r>
+      <w:proofErr w:type="gramEnd"/>
+      <w:r>
+        <w:rPr>
+          <w:rFonts w:ascii="Lucida Console" w:eastAsia="Times New Roman" w:hAnsi="Lucida Console" w:cs="Courier New"/>
+          <w:color w:val="000000" w:themeColor="text1"/>
+          <w:sz w:val="22"/>
+          <w:szCs w:val="22"/>
+          <w:bdr w:val="none" w:sz="0" w:space="0" w:color="auto" w:frame="1"/>
+        </w:rPr>
+        <w:t xml:space="preserve">  Chrome desktop       2  38     female</w:t>
+      </w:r>
+    </w:p>
+    <w:p>
+      <w:pPr>
+        <w:shd w:val="clear" w:color="auto" w:fill="FFFFFF"/>
+        <w:tabs>
+          <w:tab w:val="left" w:pos="916"/>
+          <w:tab w:val="left" w:pos="1832"/>
+          <w:tab w:val="left" w:pos="2748"/>
+          <w:tab w:val="left" w:pos="3664"/>
+          <w:tab w:val="left" w:pos="4580"/>
+          <w:tab w:val="left" w:pos="5496"/>
+          <w:tab w:val="left" w:pos="6412"/>
+          <w:tab w:val="left" w:pos="7328"/>
+          <w:tab w:val="left" w:pos="8244"/>
+          <w:tab w:val="left" w:pos="9160"/>
+          <w:tab w:val="left" w:pos="10076"/>
+          <w:tab w:val="left" w:pos="10992"/>
+          <w:tab w:val="left" w:pos="11908"/>
+          <w:tab w:val="left" w:pos="12824"/>
+          <w:tab w:val="left" w:pos="13740"/>
+          <w:tab w:val="left" w:pos="14656"/>
+        </w:tabs>
+        <w:wordWrap w:val="0"/>
+        <w:spacing w:after="0" w:line="240" w:lineRule="auto"/>
+        <w:rPr>
+          <w:rFonts w:ascii="Lucida Console" w:eastAsia="Times New Roman" w:hAnsi="Lucida Console" w:cs="Courier New"/>
+          <w:color w:val="000000" w:themeColor="text1"/>
+          <w:sz w:val="22"/>
+          <w:szCs w:val="22"/>
+          <w:bdr w:val="none" w:sz="0" w:space="0" w:color="auto" w:frame="1"/>
+        </w:rPr>
+      </w:pPr>
+      <w:r>
+        <w:rPr>
+          <w:rFonts w:ascii="Lucida Console" w:eastAsia="Times New Roman" w:hAnsi="Lucida Console" w:cs="Courier New"/>
+          <w:color w:val="000000" w:themeColor="text1"/>
+          <w:sz w:val="22"/>
+          <w:szCs w:val="22"/>
+          <w:bdr w:val="none" w:sz="0" w:space="0" w:color="auto" w:frame="1"/>
+        </w:rPr>
+        <w:t xml:space="preserve">3       3      </w:t>
+      </w:r>
+      <w:proofErr w:type="gramStart"/>
+      <w:r>
+        <w:rPr>
+          <w:rFonts w:ascii="Lucida Console" w:eastAsia="Times New Roman" w:hAnsi="Lucida Console" w:cs="Courier New"/>
+          <w:color w:val="000000" w:themeColor="text1"/>
+          <w:sz w:val="22"/>
+          <w:szCs w:val="22"/>
+          <w:bdr w:val="none" w:sz="0" w:space="0" w:color="auto" w:frame="1"/>
+        </w:rPr>
+        <w:t>US  Chrome</w:t>
+      </w:r>
+      <w:proofErr w:type="gramEnd"/>
+      <w:r>
+        <w:rPr>
+          <w:rFonts w:ascii="Lucida Console" w:eastAsia="Times New Roman" w:hAnsi="Lucida Console" w:cs="Courier New"/>
+          <w:color w:val="000000" w:themeColor="text1"/>
+          <w:sz w:val="22"/>
+          <w:szCs w:val="22"/>
+          <w:bdr w:val="none" w:sz="0" w:space="0" w:color="auto" w:frame="1"/>
+        </w:rPr>
+        <w:t xml:space="preserve">  mobile       8  16 non-binary</w:t>
+      </w:r>
+    </w:p>
+    <w:p>
+      <w:pPr>
+        <w:shd w:val="clear" w:color="auto" w:fill="FFFFFF"/>
+        <w:tabs>
+          <w:tab w:val="left" w:pos="916"/>
+          <w:tab w:val="left" w:pos="1832"/>
+          <w:tab w:val="left" w:pos="2748"/>
+          <w:tab w:val="left" w:pos="3664"/>
+          <w:tab w:val="left" w:pos="4580"/>
+          <w:tab w:val="left" w:pos="5496"/>
+          <w:tab w:val="left" w:pos="6412"/>
+          <w:tab w:val="left" w:pos="7328"/>
+          <w:tab w:val="left" w:pos="8244"/>
+          <w:tab w:val="left" w:pos="9160"/>
+          <w:tab w:val="left" w:pos="10076"/>
+          <w:tab w:val="left" w:pos="10992"/>
+          <w:tab w:val="left" w:pos="11908"/>
+          <w:tab w:val="left" w:pos="12824"/>
+          <w:tab w:val="left" w:pos="13740"/>
+          <w:tab w:val="left" w:pos="14656"/>
+        </w:tabs>
+        <w:wordWrap w:val="0"/>
+        <w:spacing w:after="0" w:line="240" w:lineRule="auto"/>
+        <w:rPr>
+          <w:rFonts w:ascii="Lucida Console" w:eastAsia="Times New Roman" w:hAnsi="Lucida Console" w:cs="Courier New"/>
+          <w:color w:val="000000" w:themeColor="text1"/>
+          <w:sz w:val="22"/>
+          <w:szCs w:val="22"/>
+        </w:rPr>
+      </w:pPr>
+    </w:p>
+    <w:p>
+      <w:pPr>
+        <w:spacing w:after="0"/>
+        <w:rPr>
+          <w:rFonts w:ascii="Lucida Console" w:hAnsi="Lucida Console"/>
+          <w:sz w:val="22"/>
+          <w:szCs w:val="22"/>
+        </w:rPr>
+      </w:pPr>
     </w:p>
     <w:sectPr>
       <w:footerReference w:type="default" r:id="rId8"/>

</xml_diff>

<commit_message>
Load data example updated
</commit_message>
<xml_diff>
--- a/Chapter1/Example1_5_GoogleAnalytics_LoadData.docx
+++ b/Chapter1/Example1_5_GoogleAnalytics_LoadData.docx
@@ -178,16 +178,7 @@
           <w:rStyle w:val="IntenseEmphasis"/>
           <w:i w:val="0"/>
         </w:rPr>
-        <w:t xml:space="preserve"> and loading it into R</w:t>
-      </w:r>
-      <w:bookmarkStart w:id="0" w:name="_GoBack"/>
-      <w:bookmarkEnd w:id="0"/>
-      <w:r>
-        <w:rPr>
-          <w:rStyle w:val="IntenseEmphasis"/>
-          <w:i w:val="0"/>
-        </w:rPr>
-        <w:t xml:space="preserve"> </w:t>
+        <w:t xml:space="preserve"> and loading it into R </w:t>
       </w:r>
     </w:p>
     <w:p>
@@ -215,36 +206,43 @@
           <w:szCs w:val="24"/>
           <w:u w:val="single"/>
         </w:rPr>
-        <w:t xml:space="preserve">Reading a .csv file from your </w:t>
-      </w:r>
-      <w:proofErr w:type="spellStart"/>
-      <w:r>
+        <w:t>Reading a .csv file from your harddrive</w:t>
+      </w:r>
+    </w:p>
+    <w:p>
+      <w:pPr>
+        <w:spacing w:after="0"/>
         <w:rPr>
           <w:rFonts w:cstheme="minorHAnsi"/>
           <w:sz w:val="24"/>
           <w:szCs w:val="24"/>
-          <w:u w:val="single"/>
-        </w:rPr>
-        <w:t>harddrive</w:t>
-      </w:r>
-      <w:proofErr w:type="spellEnd"/>
-    </w:p>
-    <w:p>
-      <w:pPr>
-        <w:spacing w:after="0"/>
+        </w:rPr>
+      </w:pPr>
+      <w:r>
         <w:rPr>
           <w:rFonts w:cstheme="minorHAnsi"/>
           <w:sz w:val="24"/>
           <w:szCs w:val="24"/>
         </w:rPr>
-      </w:pPr>
+        <w:t xml:space="preserve">Create the data file as shown in Example 5 in Excel </w:t>
+      </w:r>
       <w:r>
         <w:rPr>
           <w:rFonts w:cstheme="minorHAnsi"/>
           <w:sz w:val="24"/>
           <w:szCs w:val="24"/>
         </w:rPr>
-        <w:t xml:space="preserve">Create the data file as shown in Example 5 in Excel and save it as a .csv file. Here, I have given it the name “GoogleAnalyticsExample5.csv”. </w:t>
+        <w:t xml:space="preserve">or Google Sheets </w:t>
+      </w:r>
+      <w:bookmarkStart w:id="0" w:name="_GoBack"/>
+      <w:bookmarkEnd w:id="0"/>
+      <w:r>
+        <w:rPr>
+          <w:rFonts w:cstheme="minorHAnsi"/>
+          <w:sz w:val="24"/>
+          <w:szCs w:val="24"/>
+        </w:rPr>
+        <w:t xml:space="preserve">and save it as a .csv file. Here, I have given it the name “GoogleAnalyticsExample5.csv”. </w:t>
       </w:r>
     </w:p>
     <w:p>
@@ -467,27 +465,7 @@
           <w:sz w:val="22"/>
           <w:szCs w:val="22"/>
         </w:rPr>
-        <w:t xml:space="preserve"># </w:t>
-      </w:r>
-      <w:proofErr w:type="gramStart"/>
-      <w:r>
-        <w:rPr>
-          <w:rFonts w:ascii="Lucida Console" w:eastAsia="Times New Roman" w:hAnsi="Lucida Console" w:cs="Courier New"/>
-          <w:color w:val="70AD47" w:themeColor="accent6"/>
-          <w:sz w:val="22"/>
-          <w:szCs w:val="22"/>
-        </w:rPr>
-        <w:t>Now</w:t>
-      </w:r>
-      <w:proofErr w:type="gramEnd"/>
-      <w:r>
-        <w:rPr>
-          <w:rFonts w:ascii="Lucida Console" w:eastAsia="Times New Roman" w:hAnsi="Lucida Console" w:cs="Courier New"/>
-          <w:color w:val="70AD47" w:themeColor="accent6"/>
-          <w:sz w:val="22"/>
-          <w:szCs w:val="22"/>
-        </w:rPr>
-        <w:t>, select this .csv file from your hard drive:</w:t>
+        <w:t># Now, select this .csv file from your hard drive:</w:t>
       </w:r>
     </w:p>
     <w:p>
@@ -529,8 +507,6 @@
         </w:rPr>
         <w:t xml:space="preserve">&gt; </w:t>
       </w:r>
-      <w:proofErr w:type="spellStart"/>
-      <w:proofErr w:type="gramStart"/>
       <w:r>
         <w:rPr>
           <w:rFonts w:ascii="Lucida Console" w:eastAsia="Times New Roman" w:hAnsi="Lucida Console" w:cs="Courier New"/>
@@ -538,38 +514,7 @@
           <w:sz w:val="22"/>
           <w:szCs w:val="22"/>
         </w:rPr>
-        <w:t>mypath</w:t>
-      </w:r>
-      <w:proofErr w:type="spellEnd"/>
-      <w:proofErr w:type="gramEnd"/>
-      <w:r>
-        <w:rPr>
-          <w:rFonts w:ascii="Lucida Console" w:eastAsia="Times New Roman" w:hAnsi="Lucida Console" w:cs="Courier New"/>
-          <w:color w:val="4472C4" w:themeColor="accent5"/>
-          <w:sz w:val="22"/>
-          <w:szCs w:val="22"/>
-        </w:rPr>
-        <w:t xml:space="preserve"> &lt;- </w:t>
-      </w:r>
-      <w:proofErr w:type="spellStart"/>
-      <w:r>
-        <w:rPr>
-          <w:rFonts w:ascii="Lucida Console" w:eastAsia="Times New Roman" w:hAnsi="Lucida Console" w:cs="Courier New"/>
-          <w:color w:val="4472C4" w:themeColor="accent5"/>
-          <w:sz w:val="22"/>
-          <w:szCs w:val="22"/>
-        </w:rPr>
-        <w:t>file.choose</w:t>
-      </w:r>
-      <w:proofErr w:type="spellEnd"/>
-      <w:r>
-        <w:rPr>
-          <w:rFonts w:ascii="Lucida Console" w:eastAsia="Times New Roman" w:hAnsi="Lucida Console" w:cs="Courier New"/>
-          <w:color w:val="4472C4" w:themeColor="accent5"/>
-          <w:sz w:val="22"/>
-          <w:szCs w:val="22"/>
-        </w:rPr>
-        <w:t>()</w:t>
+        <w:t>mypath &lt;- file.choose()</w:t>
       </w:r>
     </w:p>
     <w:p>
@@ -618,27 +563,7 @@
           <w:sz w:val="22"/>
           <w:szCs w:val="22"/>
         </w:rPr>
-        <w:t xml:space="preserve"># </w:t>
-      </w:r>
-      <w:proofErr w:type="gramStart"/>
-      <w:r>
-        <w:rPr>
-          <w:rFonts w:ascii="Lucida Console" w:eastAsia="Times New Roman" w:hAnsi="Lucida Console" w:cs="Courier New"/>
-          <w:color w:val="70AD47" w:themeColor="accent6"/>
-          <w:sz w:val="22"/>
-          <w:szCs w:val="22"/>
-        </w:rPr>
-        <w:t>Now</w:t>
-      </w:r>
-      <w:proofErr w:type="gramEnd"/>
-      <w:r>
-        <w:rPr>
-          <w:rFonts w:ascii="Lucida Console" w:eastAsia="Times New Roman" w:hAnsi="Lucida Console" w:cs="Courier New"/>
-          <w:color w:val="70AD47" w:themeColor="accent6"/>
-          <w:sz w:val="22"/>
-          <w:szCs w:val="22"/>
-        </w:rPr>
-        <w:t xml:space="preserve"> R knows the location of your file:</w:t>
+        <w:t># Now R knows the location of your file:</w:t>
       </w:r>
     </w:p>
     <w:p>
@@ -680,8 +605,6 @@
         </w:rPr>
         <w:t xml:space="preserve">&gt; </w:t>
       </w:r>
-      <w:proofErr w:type="spellStart"/>
-      <w:proofErr w:type="gramStart"/>
       <w:r>
         <w:rPr>
           <w:rFonts w:ascii="Lucida Console" w:eastAsia="Times New Roman" w:hAnsi="Lucida Console" w:cs="Courier New"/>
@@ -691,8 +614,6 @@
         </w:rPr>
         <w:t>mypath</w:t>
       </w:r>
-      <w:proofErr w:type="spellEnd"/>
-      <w:proofErr w:type="gramEnd"/>
     </w:p>
     <w:p>
       <w:pPr>
@@ -782,27 +703,7 @@
           <w:sz w:val="22"/>
           <w:szCs w:val="22"/>
         </w:rPr>
-        <w:t xml:space="preserve"># </w:t>
-      </w:r>
-      <w:proofErr w:type="gramStart"/>
-      <w:r>
-        <w:rPr>
-          <w:rFonts w:ascii="Lucida Console" w:eastAsia="Times New Roman" w:hAnsi="Lucida Console" w:cs="Courier New"/>
-          <w:color w:val="70AD47" w:themeColor="accent6"/>
-          <w:sz w:val="22"/>
-          <w:szCs w:val="22"/>
-        </w:rPr>
-        <w:t>The</w:t>
-      </w:r>
-      <w:proofErr w:type="gramEnd"/>
-      <w:r>
-        <w:rPr>
-          <w:rFonts w:ascii="Lucida Console" w:eastAsia="Times New Roman" w:hAnsi="Lucida Console" w:cs="Courier New"/>
-          <w:color w:val="70AD47" w:themeColor="accent6"/>
-          <w:sz w:val="22"/>
-          <w:szCs w:val="22"/>
-        </w:rPr>
-        <w:t xml:space="preserve"> read.csv command reads in .csv files:</w:t>
+        <w:t># The read.csv command reads in .csv files:</w:t>
       </w:r>
     </w:p>
     <w:p>
@@ -851,38 +752,7 @@
           <w:sz w:val="22"/>
           <w:szCs w:val="22"/>
         </w:rPr>
-        <w:t xml:space="preserve">dataEx5 &lt;- </w:t>
-      </w:r>
-      <w:proofErr w:type="gramStart"/>
-      <w:r>
-        <w:rPr>
-          <w:rFonts w:ascii="Lucida Console" w:eastAsia="Times New Roman" w:hAnsi="Lucida Console" w:cs="Courier New"/>
-          <w:color w:val="4472C4" w:themeColor="accent5"/>
-          <w:sz w:val="22"/>
-          <w:szCs w:val="22"/>
-        </w:rPr>
-        <w:t>read.csv(</w:t>
-      </w:r>
-      <w:proofErr w:type="spellStart"/>
-      <w:proofErr w:type="gramEnd"/>
-      <w:r>
-        <w:rPr>
-          <w:rFonts w:ascii="Lucida Console" w:eastAsia="Times New Roman" w:hAnsi="Lucida Console" w:cs="Courier New"/>
-          <w:color w:val="4472C4" w:themeColor="accent5"/>
-          <w:sz w:val="22"/>
-          <w:szCs w:val="22"/>
-        </w:rPr>
-        <w:t>mypath</w:t>
-      </w:r>
-      <w:proofErr w:type="spellEnd"/>
-      <w:r>
-        <w:rPr>
-          <w:rFonts w:ascii="Lucida Console" w:eastAsia="Times New Roman" w:hAnsi="Lucida Console" w:cs="Courier New"/>
-          <w:color w:val="4472C4" w:themeColor="accent5"/>
-          <w:sz w:val="22"/>
-          <w:szCs w:val="22"/>
-        </w:rPr>
-        <w:t>)</w:t>
+        <w:t>dataEx5 &lt;- read.csv(mypath)</w:t>
       </w:r>
     </w:p>
     <w:p>
@@ -931,27 +801,7 @@
           <w:sz w:val="22"/>
           <w:szCs w:val="22"/>
         </w:rPr>
-        <w:t xml:space="preserve"># </w:t>
-      </w:r>
-      <w:proofErr w:type="gramStart"/>
-      <w:r>
-        <w:rPr>
-          <w:rFonts w:ascii="Lucida Console" w:eastAsia="Times New Roman" w:hAnsi="Lucida Console" w:cs="Courier New"/>
-          <w:color w:val="70AD47" w:themeColor="accent6"/>
-          <w:sz w:val="22"/>
-          <w:szCs w:val="22"/>
-        </w:rPr>
-        <w:t>We</w:t>
-      </w:r>
-      <w:proofErr w:type="gramEnd"/>
-      <w:r>
-        <w:rPr>
-          <w:rFonts w:ascii="Lucida Console" w:eastAsia="Times New Roman" w:hAnsi="Lucida Console" w:cs="Courier New"/>
-          <w:color w:val="70AD47" w:themeColor="accent6"/>
-          <w:sz w:val="22"/>
-          <w:szCs w:val="22"/>
-        </w:rPr>
-        <w:t xml:space="preserve"> can now view the file:</w:t>
+        <w:t># We can now view the file:</w:t>
       </w:r>
     </w:p>
     <w:p>
@@ -1042,29 +892,7 @@
           <w:szCs w:val="22"/>
           <w:bdr w:val="none" w:sz="0" w:space="0" w:color="auto" w:frame="1"/>
         </w:rPr>
-        <w:t xml:space="preserve">  Visitor Country </w:t>
-      </w:r>
-      <w:proofErr w:type="gramStart"/>
-      <w:r>
-        <w:rPr>
-          <w:rFonts w:ascii="Lucida Console" w:eastAsia="Times New Roman" w:hAnsi="Lucida Console" w:cs="Courier New"/>
-          <w:color w:val="000000" w:themeColor="text1"/>
-          <w:sz w:val="22"/>
-          <w:szCs w:val="22"/>
-          <w:bdr w:val="none" w:sz="0" w:space="0" w:color="auto" w:frame="1"/>
-        </w:rPr>
-        <w:t>Browser  Device</w:t>
-      </w:r>
-      <w:proofErr w:type="gramEnd"/>
-      <w:r>
-        <w:rPr>
-          <w:rFonts w:ascii="Lucida Console" w:eastAsia="Times New Roman" w:hAnsi="Lucida Console" w:cs="Courier New"/>
-          <w:color w:val="000000" w:themeColor="text1"/>
-          <w:sz w:val="22"/>
-          <w:szCs w:val="22"/>
-          <w:bdr w:val="none" w:sz="0" w:space="0" w:color="auto" w:frame="1"/>
-        </w:rPr>
-        <w:t xml:space="preserve"> Minutes Age     Gender</w:t>
+        <w:t xml:space="preserve">  Visitor Country Browser  Device Minutes Age     Gender</w:t>
       </w:r>
     </w:p>
     <w:p>
@@ -1106,29 +934,7 @@
           <w:szCs w:val="22"/>
           <w:bdr w:val="none" w:sz="0" w:space="0" w:color="auto" w:frame="1"/>
         </w:rPr>
-        <w:t xml:space="preserve">1       1      </w:t>
-      </w:r>
-      <w:proofErr w:type="gramStart"/>
-      <w:r>
-        <w:rPr>
-          <w:rFonts w:ascii="Lucida Console" w:eastAsia="Times New Roman" w:hAnsi="Lucida Console" w:cs="Courier New"/>
-          <w:color w:val="000000" w:themeColor="text1"/>
-          <w:sz w:val="22"/>
-          <w:szCs w:val="22"/>
-          <w:bdr w:val="none" w:sz="0" w:space="0" w:color="auto" w:frame="1"/>
-        </w:rPr>
-        <w:t>US  Safari</w:t>
-      </w:r>
-      <w:proofErr w:type="gramEnd"/>
-      <w:r>
-        <w:rPr>
-          <w:rFonts w:ascii="Lucida Console" w:eastAsia="Times New Roman" w:hAnsi="Lucida Console" w:cs="Courier New"/>
-          <w:color w:val="000000" w:themeColor="text1"/>
-          <w:sz w:val="22"/>
-          <w:szCs w:val="22"/>
-          <w:bdr w:val="none" w:sz="0" w:space="0" w:color="auto" w:frame="1"/>
-        </w:rPr>
-        <w:t xml:space="preserve">  mobile       6  28     female</w:t>
+        <w:t>1       1      US  Safari  mobile       6  28     female</w:t>
       </w:r>
     </w:p>
     <w:p>
@@ -1170,29 +976,7 @@
           <w:szCs w:val="22"/>
           <w:bdr w:val="none" w:sz="0" w:space="0" w:color="auto" w:frame="1"/>
         </w:rPr>
-        <w:t xml:space="preserve">2       </w:t>
-      </w:r>
-      <w:proofErr w:type="gramStart"/>
-      <w:r>
-        <w:rPr>
-          <w:rFonts w:ascii="Lucida Console" w:eastAsia="Times New Roman" w:hAnsi="Lucida Console" w:cs="Courier New"/>
-          <w:color w:val="000000" w:themeColor="text1"/>
-          <w:sz w:val="22"/>
-          <w:szCs w:val="22"/>
-          <w:bdr w:val="none" w:sz="0" w:space="0" w:color="auto" w:frame="1"/>
-        </w:rPr>
-        <w:t>2  Brazil</w:t>
-      </w:r>
-      <w:proofErr w:type="gramEnd"/>
-      <w:r>
-        <w:rPr>
-          <w:rFonts w:ascii="Lucida Console" w:eastAsia="Times New Roman" w:hAnsi="Lucida Console" w:cs="Courier New"/>
-          <w:color w:val="000000" w:themeColor="text1"/>
-          <w:sz w:val="22"/>
-          <w:szCs w:val="22"/>
-          <w:bdr w:val="none" w:sz="0" w:space="0" w:color="auto" w:frame="1"/>
-        </w:rPr>
-        <w:t xml:space="preserve">  Chrome desktop       2  38     female</w:t>
+        <w:t>2       2  Brazil  Chrome desktop       2  38     female</w:t>
       </w:r>
     </w:p>
     <w:p>
@@ -1234,29 +1018,7 @@
           <w:szCs w:val="22"/>
           <w:bdr w:val="none" w:sz="0" w:space="0" w:color="auto" w:frame="1"/>
         </w:rPr>
-        <w:t xml:space="preserve">3       3      </w:t>
-      </w:r>
-      <w:proofErr w:type="gramStart"/>
-      <w:r>
-        <w:rPr>
-          <w:rFonts w:ascii="Lucida Console" w:eastAsia="Times New Roman" w:hAnsi="Lucida Console" w:cs="Courier New"/>
-          <w:color w:val="000000" w:themeColor="text1"/>
-          <w:sz w:val="22"/>
-          <w:szCs w:val="22"/>
-          <w:bdr w:val="none" w:sz="0" w:space="0" w:color="auto" w:frame="1"/>
-        </w:rPr>
-        <w:t>US  Chrome</w:t>
-      </w:r>
-      <w:proofErr w:type="gramEnd"/>
-      <w:r>
-        <w:rPr>
-          <w:rFonts w:ascii="Lucida Console" w:eastAsia="Times New Roman" w:hAnsi="Lucida Console" w:cs="Courier New"/>
-          <w:color w:val="000000" w:themeColor="text1"/>
-          <w:sz w:val="22"/>
-          <w:szCs w:val="22"/>
-          <w:bdr w:val="none" w:sz="0" w:space="0" w:color="auto" w:frame="1"/>
-        </w:rPr>
-        <w:t xml:space="preserve">  mobile       8  16 non-binary</w:t>
+        <w:t>3       3      US  Chrome  mobile       8  16 non-binary</w:t>
       </w:r>
     </w:p>
     <w:p>
@@ -1336,57 +1098,7 @@
           <w:sz w:val="24"/>
           <w:szCs w:val="24"/>
         </w:rPr>
-        <w:t>Create the data file as shown in Example 5 in Excel and save it as a .csv file</w:t>
-      </w:r>
-      <w:r>
-        <w:rPr>
-          <w:rFonts w:cstheme="minorHAnsi"/>
-          <w:sz w:val="24"/>
-          <w:szCs w:val="24"/>
-        </w:rPr>
-        <w:t xml:space="preserve">, but now save (or put) it on the internet, using some cloud based service. </w:t>
-      </w:r>
-      <w:r>
-        <w:rPr>
-          <w:rFonts w:cstheme="minorHAnsi"/>
-          <w:sz w:val="24"/>
-          <w:szCs w:val="24"/>
-        </w:rPr>
-        <w:t xml:space="preserve">Here, I </w:t>
-      </w:r>
-      <w:r>
-        <w:rPr>
-          <w:rFonts w:cstheme="minorHAnsi"/>
-          <w:sz w:val="24"/>
-          <w:szCs w:val="24"/>
-        </w:rPr>
-        <w:t xml:space="preserve">saved the file on </w:t>
-      </w:r>
-      <w:proofErr w:type="spellStart"/>
-      <w:r>
-        <w:rPr>
-          <w:rFonts w:cstheme="minorHAnsi"/>
-          <w:sz w:val="24"/>
-          <w:szCs w:val="24"/>
-        </w:rPr>
-        <w:t>github</w:t>
-      </w:r>
-      <w:proofErr w:type="spellEnd"/>
-      <w:r>
-        <w:rPr>
-          <w:rFonts w:cstheme="minorHAnsi"/>
-          <w:sz w:val="24"/>
-          <w:szCs w:val="24"/>
-        </w:rPr>
-        <w:t>. (See www.github.com).</w:t>
-      </w:r>
-      <w:r>
-        <w:rPr>
-          <w:rFonts w:cstheme="minorHAnsi"/>
-          <w:sz w:val="24"/>
-          <w:szCs w:val="24"/>
-        </w:rPr>
-        <w:t xml:space="preserve"> </w:t>
+        <w:t xml:space="preserve">Create the data file as shown in Example 5 in Excel and save it as a .csv file, but now save (or put) it on the internet, using some cloud based service. Here, I saved the file on github. (See www.github.com). </w:t>
       </w:r>
     </w:p>
     <w:p>
@@ -1466,47 +1178,7 @@
           <w:sz w:val="22"/>
           <w:szCs w:val="22"/>
         </w:rPr>
-        <w:t xml:space="preserve"># </w:t>
-      </w:r>
-      <w:proofErr w:type="gramStart"/>
-      <w:r>
-        <w:rPr>
-          <w:rFonts w:ascii="Lucida Console" w:eastAsia="Times New Roman" w:hAnsi="Lucida Console" w:cs="Courier New"/>
-          <w:color w:val="70AD47" w:themeColor="accent6"/>
-          <w:sz w:val="22"/>
-          <w:szCs w:val="22"/>
-        </w:rPr>
-        <w:t>If</w:t>
-      </w:r>
-      <w:proofErr w:type="gramEnd"/>
-      <w:r>
-        <w:rPr>
-          <w:rFonts w:ascii="Lucida Console" w:eastAsia="Times New Roman" w:hAnsi="Lucida Console" w:cs="Courier New"/>
-          <w:color w:val="70AD47" w:themeColor="accent6"/>
-          <w:sz w:val="22"/>
-          <w:szCs w:val="22"/>
-        </w:rPr>
-        <w:t xml:space="preserve"> you have a .csv file sitting on the internet, and you know its </w:t>
-      </w:r>
-      <w:proofErr w:type="spellStart"/>
-      <w:r>
-        <w:rPr>
-          <w:rFonts w:ascii="Lucida Console" w:eastAsia="Times New Roman" w:hAnsi="Lucida Console" w:cs="Courier New"/>
-          <w:color w:val="70AD47" w:themeColor="accent6"/>
-          <w:sz w:val="22"/>
-          <w:szCs w:val="22"/>
-        </w:rPr>
-        <w:t>url</w:t>
-      </w:r>
-      <w:proofErr w:type="spellEnd"/>
-      <w:r>
-        <w:rPr>
-          <w:rFonts w:ascii="Lucida Console" w:eastAsia="Times New Roman" w:hAnsi="Lucida Console" w:cs="Courier New"/>
-          <w:color w:val="70AD47" w:themeColor="accent6"/>
-          <w:sz w:val="22"/>
-          <w:szCs w:val="22"/>
-        </w:rPr>
-        <w:t xml:space="preserve"> (web address), you can grab it from there</w:t>
+        <w:t># If you have a .csv file sitting on the internet, and you know its url (web address), you can grab it from there</w:t>
       </w:r>
       <w:r>
         <w:rPr>
@@ -1564,27 +1236,7 @@
           <w:sz w:val="22"/>
           <w:szCs w:val="22"/>
         </w:rPr>
-        <w:t xml:space="preserve"># For instance, the </w:t>
-      </w:r>
-      <w:proofErr w:type="spellStart"/>
-      <w:r>
-        <w:rPr>
-          <w:rFonts w:ascii="Lucida Console" w:eastAsia="Times New Roman" w:hAnsi="Lucida Console" w:cs="Courier New"/>
-          <w:color w:val="70AD47" w:themeColor="accent6"/>
-          <w:sz w:val="22"/>
-          <w:szCs w:val="22"/>
-        </w:rPr>
-        <w:t>GoogleAnalytics</w:t>
-      </w:r>
-      <w:proofErr w:type="spellEnd"/>
-      <w:r>
-        <w:rPr>
-          <w:rFonts w:ascii="Lucida Console" w:eastAsia="Times New Roman" w:hAnsi="Lucida Console" w:cs="Courier New"/>
-          <w:color w:val="70AD47" w:themeColor="accent6"/>
-          <w:sz w:val="22"/>
-          <w:szCs w:val="22"/>
-        </w:rPr>
-        <w:t xml:space="preserve"> file sits at the following address, which I enter into R:</w:t>
+        <w:t># For instance, the GoogleAnalytics file sits at the following address, which I enter into R:</w:t>
       </w:r>
     </w:p>
     <w:p>
@@ -1627,8 +1279,6 @@
         <w:lastRenderedPageBreak/>
         <w:t xml:space="preserve">&gt; </w:t>
       </w:r>
-      <w:proofErr w:type="spellStart"/>
-      <w:proofErr w:type="gramStart"/>
       <w:r>
         <w:rPr>
           <w:rFonts w:ascii="Lucida Console" w:eastAsia="Times New Roman" w:hAnsi="Lucida Console" w:cs="Courier New"/>
@@ -1636,18 +1286,7 @@
           <w:sz w:val="22"/>
           <w:szCs w:val="22"/>
         </w:rPr>
-        <w:t>myurl</w:t>
-      </w:r>
-      <w:proofErr w:type="spellEnd"/>
-      <w:proofErr w:type="gramEnd"/>
-      <w:r>
-        <w:rPr>
-          <w:rFonts w:ascii="Lucida Console" w:eastAsia="Times New Roman" w:hAnsi="Lucida Console" w:cs="Courier New"/>
-          <w:color w:val="4472C4" w:themeColor="accent5"/>
-          <w:sz w:val="22"/>
-          <w:szCs w:val="22"/>
-        </w:rPr>
-        <w:t xml:space="preserve"> &lt;- 'https://raw.githubusercontent.com/artofstat/data/master/Chapter1/GoogleAnalyticsExample5.csv'</w:t>
+        <w:t>myurl &lt;- 'https://raw.githubusercontent.com/artofstat/data/master/Chapter1/GoogleAnalyticsExample5.csv'</w:t>
       </w:r>
     </w:p>
     <w:p>
@@ -1696,27 +1335,7 @@
           <w:sz w:val="22"/>
           <w:szCs w:val="22"/>
         </w:rPr>
-        <w:t xml:space="preserve"># I can now load the data into R as before, using </w:t>
-      </w:r>
-      <w:proofErr w:type="gramStart"/>
-      <w:r>
-        <w:rPr>
-          <w:rFonts w:ascii="Lucida Console" w:eastAsia="Times New Roman" w:hAnsi="Lucida Console" w:cs="Courier New"/>
-          <w:color w:val="70AD47" w:themeColor="accent6"/>
-          <w:sz w:val="22"/>
-          <w:szCs w:val="22"/>
-        </w:rPr>
-        <w:t>read.csv(</w:t>
-      </w:r>
-      <w:proofErr w:type="gramEnd"/>
-      <w:r>
-        <w:rPr>
-          <w:rFonts w:ascii="Lucida Console" w:eastAsia="Times New Roman" w:hAnsi="Lucida Console" w:cs="Courier New"/>
-          <w:color w:val="70AD47" w:themeColor="accent6"/>
-          <w:sz w:val="22"/>
-          <w:szCs w:val="22"/>
-        </w:rPr>
-        <w:t>):</w:t>
+        <w:t># I can now load the data into R as before, using read.csv():</w:t>
       </w:r>
     </w:p>
     <w:p>
@@ -1765,38 +1384,7 @@
           <w:sz w:val="22"/>
           <w:szCs w:val="22"/>
         </w:rPr>
-        <w:t xml:space="preserve">dataEx5.remote &lt;- </w:t>
-      </w:r>
-      <w:proofErr w:type="gramStart"/>
-      <w:r>
-        <w:rPr>
-          <w:rFonts w:ascii="Lucida Console" w:eastAsia="Times New Roman" w:hAnsi="Lucida Console" w:cs="Courier New"/>
-          <w:color w:val="4472C4" w:themeColor="accent5"/>
-          <w:sz w:val="22"/>
-          <w:szCs w:val="22"/>
-        </w:rPr>
-        <w:t>read.csv(</w:t>
-      </w:r>
-      <w:proofErr w:type="spellStart"/>
-      <w:proofErr w:type="gramEnd"/>
-      <w:r>
-        <w:rPr>
-          <w:rFonts w:ascii="Lucida Console" w:eastAsia="Times New Roman" w:hAnsi="Lucida Console" w:cs="Courier New"/>
-          <w:color w:val="4472C4" w:themeColor="accent5"/>
-          <w:sz w:val="22"/>
-          <w:szCs w:val="22"/>
-        </w:rPr>
-        <w:t>myurl</w:t>
-      </w:r>
-      <w:proofErr w:type="spellEnd"/>
-      <w:r>
-        <w:rPr>
-          <w:rFonts w:ascii="Lucida Console" w:eastAsia="Times New Roman" w:hAnsi="Lucida Console" w:cs="Courier New"/>
-          <w:color w:val="4472C4" w:themeColor="accent5"/>
-          <w:sz w:val="22"/>
-          <w:szCs w:val="22"/>
-        </w:rPr>
-        <w:t>)</w:t>
+        <w:t>dataEx5.remote &lt;- read.csv(myurl)</w:t>
       </w:r>
     </w:p>
     <w:p>
@@ -1887,29 +1475,7 @@
           <w:szCs w:val="22"/>
           <w:bdr w:val="none" w:sz="0" w:space="0" w:color="auto" w:frame="1"/>
         </w:rPr>
-        <w:t xml:space="preserve">  Visitor Country </w:t>
-      </w:r>
-      <w:proofErr w:type="gramStart"/>
-      <w:r>
-        <w:rPr>
-          <w:rFonts w:ascii="Lucida Console" w:eastAsia="Times New Roman" w:hAnsi="Lucida Console" w:cs="Courier New"/>
-          <w:color w:val="000000" w:themeColor="text1"/>
-          <w:sz w:val="22"/>
-          <w:szCs w:val="22"/>
-          <w:bdr w:val="none" w:sz="0" w:space="0" w:color="auto" w:frame="1"/>
-        </w:rPr>
-        <w:t>Browser  Device</w:t>
-      </w:r>
-      <w:proofErr w:type="gramEnd"/>
-      <w:r>
-        <w:rPr>
-          <w:rFonts w:ascii="Lucida Console" w:eastAsia="Times New Roman" w:hAnsi="Lucida Console" w:cs="Courier New"/>
-          <w:color w:val="000000" w:themeColor="text1"/>
-          <w:sz w:val="22"/>
-          <w:szCs w:val="22"/>
-          <w:bdr w:val="none" w:sz="0" w:space="0" w:color="auto" w:frame="1"/>
-        </w:rPr>
-        <w:t xml:space="preserve"> Minutes Age     Gender</w:t>
+        <w:t xml:space="preserve">  Visitor Country Browser  Device Minutes Age     Gender</w:t>
       </w:r>
     </w:p>
     <w:p>
@@ -1951,29 +1517,7 @@
           <w:szCs w:val="22"/>
           <w:bdr w:val="none" w:sz="0" w:space="0" w:color="auto" w:frame="1"/>
         </w:rPr>
-        <w:t xml:space="preserve">1       1      </w:t>
-      </w:r>
-      <w:proofErr w:type="gramStart"/>
-      <w:r>
-        <w:rPr>
-          <w:rFonts w:ascii="Lucida Console" w:eastAsia="Times New Roman" w:hAnsi="Lucida Console" w:cs="Courier New"/>
-          <w:color w:val="000000" w:themeColor="text1"/>
-          <w:sz w:val="22"/>
-          <w:szCs w:val="22"/>
-          <w:bdr w:val="none" w:sz="0" w:space="0" w:color="auto" w:frame="1"/>
-        </w:rPr>
-        <w:t>US  Safari</w:t>
-      </w:r>
-      <w:proofErr w:type="gramEnd"/>
-      <w:r>
-        <w:rPr>
-          <w:rFonts w:ascii="Lucida Console" w:eastAsia="Times New Roman" w:hAnsi="Lucida Console" w:cs="Courier New"/>
-          <w:color w:val="000000" w:themeColor="text1"/>
-          <w:sz w:val="22"/>
-          <w:szCs w:val="22"/>
-          <w:bdr w:val="none" w:sz="0" w:space="0" w:color="auto" w:frame="1"/>
-        </w:rPr>
-        <w:t xml:space="preserve">  mobile       6  28     female</w:t>
+        <w:t>1       1      US  Safari  mobile       6  28     female</w:t>
       </w:r>
     </w:p>
     <w:p>
@@ -2015,29 +1559,7 @@
           <w:szCs w:val="22"/>
           <w:bdr w:val="none" w:sz="0" w:space="0" w:color="auto" w:frame="1"/>
         </w:rPr>
-        <w:t xml:space="preserve">2       </w:t>
-      </w:r>
-      <w:proofErr w:type="gramStart"/>
-      <w:r>
-        <w:rPr>
-          <w:rFonts w:ascii="Lucida Console" w:eastAsia="Times New Roman" w:hAnsi="Lucida Console" w:cs="Courier New"/>
-          <w:color w:val="000000" w:themeColor="text1"/>
-          <w:sz w:val="22"/>
-          <w:szCs w:val="22"/>
-          <w:bdr w:val="none" w:sz="0" w:space="0" w:color="auto" w:frame="1"/>
-        </w:rPr>
-        <w:t>2  Brazil</w:t>
-      </w:r>
-      <w:proofErr w:type="gramEnd"/>
-      <w:r>
-        <w:rPr>
-          <w:rFonts w:ascii="Lucida Console" w:eastAsia="Times New Roman" w:hAnsi="Lucida Console" w:cs="Courier New"/>
-          <w:color w:val="000000" w:themeColor="text1"/>
-          <w:sz w:val="22"/>
-          <w:szCs w:val="22"/>
-          <w:bdr w:val="none" w:sz="0" w:space="0" w:color="auto" w:frame="1"/>
-        </w:rPr>
-        <w:t xml:space="preserve">  Chrome desktop       2  38     female</w:t>
+        <w:t>2       2  Brazil  Chrome desktop       2  38     female</w:t>
       </w:r>
     </w:p>
     <w:p>
@@ -2079,29 +1601,7 @@
           <w:szCs w:val="22"/>
           <w:bdr w:val="none" w:sz="0" w:space="0" w:color="auto" w:frame="1"/>
         </w:rPr>
-        <w:t xml:space="preserve">3       3      </w:t>
-      </w:r>
-      <w:proofErr w:type="gramStart"/>
-      <w:r>
-        <w:rPr>
-          <w:rFonts w:ascii="Lucida Console" w:eastAsia="Times New Roman" w:hAnsi="Lucida Console" w:cs="Courier New"/>
-          <w:color w:val="000000" w:themeColor="text1"/>
-          <w:sz w:val="22"/>
-          <w:szCs w:val="22"/>
-          <w:bdr w:val="none" w:sz="0" w:space="0" w:color="auto" w:frame="1"/>
-        </w:rPr>
-        <w:t>US  Chrome</w:t>
-      </w:r>
-      <w:proofErr w:type="gramEnd"/>
-      <w:r>
-        <w:rPr>
-          <w:rFonts w:ascii="Lucida Console" w:eastAsia="Times New Roman" w:hAnsi="Lucida Console" w:cs="Courier New"/>
-          <w:color w:val="000000" w:themeColor="text1"/>
-          <w:sz w:val="22"/>
-          <w:szCs w:val="22"/>
-          <w:bdr w:val="none" w:sz="0" w:space="0" w:color="auto" w:frame="1"/>
-        </w:rPr>
-        <w:t xml:space="preserve">  mobile       8  16 non-binary</w:t>
+        <w:t>3       3      US  Chrome  mobile       8  16 non-binary</w:t>
       </w:r>
     </w:p>
     <w:p>

</xml_diff>